<commit_message>
added stuff in kapitel 4
</commit_message>
<xml_diff>
--- a/Bachelorarbeit/Bachelorarbeit_Nick_Stecker_finalv2.docx
+++ b/Bachelorarbeit/Bachelorarbeit_Nick_Stecker_finalv2.docx
@@ -3548,16 +3548,31 @@
       <w:bookmarkEnd w:id="4"/>
     </w:p>
     <w:p>
-      <w:fldSimple w:instr=" TOC \h \z \c &quot;Abbildung&quot; ">
-        <w:r>
-          <w:rPr>
-            <w:b/>
-            <w:bCs/>
-            <w:noProof/>
-          </w:rPr>
-          <w:t>Es konnten keine Einträge für ein Abbildungsverzeichnis gefunden werden.</w:t>
-        </w:r>
-      </w:fldSimple>
+      <w:r>
+        <w:fldChar w:fldCharType="begin"/>
+      </w:r>
+      <w:r>
+        <w:instrText xml:space="preserve"> TOC \h \z \c "Abbildung" </w:instrText>
+      </w:r>
+      <w:r>
+        <w:fldChar w:fldCharType="separate"/>
+      </w:r>
+      <w:r>
+        <w:rPr>
+          <w:b/>
+          <w:bCs/>
+          <w:noProof/>
+        </w:rPr>
+        <w:t>Es konnten keine Einträge für ein Abbildungsverzeichnis gefunden werden.</w:t>
+      </w:r>
+      <w:r>
+        <w:rPr>
+          <w:b/>
+          <w:bCs/>
+          <w:noProof/>
+        </w:rPr>
+        <w:fldChar w:fldCharType="end"/>
+      </w:r>
       <w:r>
         <w:br w:type="page"/>
       </w:r>
@@ -3574,16 +3589,31 @@
       <w:bookmarkEnd w:id="5"/>
     </w:p>
     <w:p>
-      <w:fldSimple w:instr=" TOC \h \z \c &quot;Tabelle&quot; ">
-        <w:r>
-          <w:rPr>
-            <w:b/>
-            <w:bCs/>
-            <w:noProof/>
-          </w:rPr>
-          <w:t>Es konnten keine Einträge für ein Abbildungsverzeichnis gefunden werden.</w:t>
-        </w:r>
-      </w:fldSimple>
+      <w:r>
+        <w:fldChar w:fldCharType="begin"/>
+      </w:r>
+      <w:r>
+        <w:instrText xml:space="preserve"> TOC \h \z \c "Tabelle" </w:instrText>
+      </w:r>
+      <w:r>
+        <w:fldChar w:fldCharType="separate"/>
+      </w:r>
+      <w:r>
+        <w:rPr>
+          <w:b/>
+          <w:bCs/>
+          <w:noProof/>
+        </w:rPr>
+        <w:t>Es konnten keine Einträge für ein Abbildungsverzeichnis gefunden werden.</w:t>
+      </w:r>
+      <w:r>
+        <w:rPr>
+          <w:b/>
+          <w:bCs/>
+          <w:noProof/>
+        </w:rPr>
+        <w:fldChar w:fldCharType="end"/>
+      </w:r>
       <w:r>
         <w:br w:type="page"/>
       </w:r>
@@ -6094,7 +6124,96 @@
         <w:t xml:space="preserve">Letztere ist zugleich auch die wichtigste Funktionalität in Bezug auf diese Bachelorarbeit. </w:t>
       </w:r>
       <w:r>
-        <w:t>Im Folgenden wird diese Funktionalität anhand der drei meistgenutzten IDEs für C++ Projekte näher erläutert und deutlich gemacht, warum IDEs nicht ausreichen, um das Problem dieser Bachelorarbeit zu lösen.</w:t>
+        <w:t xml:space="preserve">Im </w:t>
+      </w:r>
+      <w:r>
+        <w:t>weiteren Verlauf dieses Kapitels</w:t>
+      </w:r>
+      <w:r>
+        <w:t xml:space="preserve"> wird</w:t>
+      </w:r>
+      <w:r>
+        <w:t xml:space="preserve"> </w:t>
+      </w:r>
+      <w:r>
+        <w:t xml:space="preserve">diese Funktionalität anhand der drei meistgenutzten IDEs für C++ Projekte näher </w:t>
+      </w:r>
+      <w:r>
+        <w:t>analysiert. Im Besonderen werden folgende Funktionen untersucht:</w:t>
+      </w:r>
+    </w:p>
+    <w:p>
+      <w:pPr>
+        <w:pStyle w:val="Listenabsatz"/>
+        <w:numPr>
+          <w:ilvl w:val="0"/>
+          <w:numId w:val="45"/>
+        </w:numPr>
+      </w:pPr>
+      <w:r>
+        <w:t>Einfache Projekterstellung</w:t>
+      </w:r>
+    </w:p>
+    <w:p>
+      <w:pPr>
+        <w:pStyle w:val="Listenabsatz"/>
+        <w:numPr>
+          <w:ilvl w:val="0"/>
+          <w:numId w:val="45"/>
+        </w:numPr>
+      </w:pPr>
+      <w:r>
+        <w:t xml:space="preserve">Integrierung von </w:t>
+      </w:r>
+      <w:r>
+        <w:t>eigenen</w:t>
+      </w:r>
+      <w:r>
+        <w:t xml:space="preserve"> Template-Projekten</w:t>
+      </w:r>
+    </w:p>
+    <w:p>
+      <w:pPr>
+        <w:pStyle w:val="Listenabsatz"/>
+        <w:numPr>
+          <w:ilvl w:val="0"/>
+          <w:numId w:val="45"/>
+        </w:numPr>
+      </w:pPr>
+      <w:r>
+        <w:t>Projekterstellung anhand von Template-Projekten</w:t>
+      </w:r>
+    </w:p>
+    <w:p>
+      <w:pPr>
+        <w:pStyle w:val="Listenabsatz"/>
+        <w:numPr>
+          <w:ilvl w:val="0"/>
+          <w:numId w:val="45"/>
+        </w:numPr>
+      </w:pPr>
+      <w:r>
+        <w:t>Erstellung von Platzhaltern in Template-Dateien</w:t>
+      </w:r>
+    </w:p>
+    <w:p>
+      <w:r>
+        <w:t>Nachfolgend wird</w:t>
+      </w:r>
+      <w:r>
+        <w:t xml:space="preserve"> </w:t>
+      </w:r>
+      <w:r>
+        <w:t xml:space="preserve">mittels der Analyse </w:t>
+      </w:r>
+      <w:r>
+        <w:t xml:space="preserve">deutlich </w:t>
+      </w:r>
+      <w:r>
+        <w:t>erläutert</w:t>
+      </w:r>
+      <w:r>
+        <w:t>, warum IDEs nicht ausreichen, um das Problem dieser Bachelorarbeit zu lösen.</w:t>
       </w:r>
     </w:p>
     <w:p>
@@ -6205,7 +6324,11 @@
         <w:t xml:space="preserve">. </w:t>
       </w:r>
       <w:r>
-        <w:t xml:space="preserve">Vorrausetzung des Eclipse CDT ist ein vorinstallierter C++ Compiler, weitere Hilfsprogramme, wie make, Id, cpp, sowie </w:t>
+        <w:t xml:space="preserve">Vorrausetzung des Eclipse CDT ist ein vorinstallierter C++ Compiler, weitere Hilfsprogramme, wie make, </w:t>
+      </w:r>
+      <w:r>
+        <w:lastRenderedPageBreak/>
+        <w:t xml:space="preserve">Id, cpp, sowie </w:t>
       </w:r>
       <w:r>
         <w:t>eine Java Runtime Environment (JRE</w:t>
@@ -6314,11 +6437,7 @@
         <w:t>Unterordner und Quelldateien befinden.</w:t>
       </w:r>
       <w:r>
-        <w:t xml:space="preserve"> Die erstellten Projekte werden standardmäßig unter einem vorgegebenen Pfad gespeichert, welcher von Eclipse als Workspace, zu Deutsch Arbeitsbereich genannt wird. Der Workspace </w:t>
-      </w:r>
-      <w:r>
-        <w:lastRenderedPageBreak/>
-        <w:t>ist dementsprechend ein Ordner in Dateisystem, in dem alle Projekte und deren Einstellungen abgelegt werden. Zusätzlich dazu werden in dem Workspace auch die Einstellungen der Plattform selbst gespeichert</w:t>
+        <w:t xml:space="preserve"> Die erstellten Projekte werden standardmäßig unter einem vorgegebenen Pfad gespeichert, welcher von Eclipse als Workspace, zu Deutsch Arbeitsbereich genannt wird. Der Workspace ist dementsprechend ein Ordner in Dateisystem, in dem alle Projekte und deren Einstellungen abgelegt werden. Zusätzlich dazu werden in dem Workspace auch die Einstellungen der Plattform selbst gespeichert</w:t>
       </w:r>
       <w:r>
         <w:t xml:space="preserve">. Allerdings können in Eclipse CDT </w:t>
@@ -6533,7 +6652,11 @@
         <w:t>ein leeres Executable Projekt aus</w:t>
       </w:r>
       <w:r>
-        <w:t>gewählt). Als letztes muss nur noch die „Finish“-Taste gedrückt werden, um alle Angaben zu bestätigen und den Wizard zu schließen. Nun sollte in dem „C/C++ Projects“-View ein neues Projekt mit dem eingegeben Namen erscheinen</w:t>
+        <w:t xml:space="preserve">gewählt). Als </w:t>
+      </w:r>
+      <w:r>
+        <w:lastRenderedPageBreak/>
+        <w:t>letztes muss nur noch die „Finish“-Taste gedrückt werden, um alle Angaben zu bestätigen und den Wizard zu schließen. Nun sollte in dem „C/C++ Projects“-View ein neues Projekt mit dem eingegeben Namen erscheinen</w:t>
       </w:r>
       <w:r>
         <w:t xml:space="preserve"> </w:t>
@@ -6634,11 +6757,7 @@
         <w:t xml:space="preserve">, </w:t>
       </w:r>
       <w:r>
-        <w:t xml:space="preserve">werden neue Projekte in Eclipse CDT nicht als leere Ordner, sondern mit einer gewissen Verzeichnisstruktur erstellt. Diese Struktur stammt aus intern gespeicherten Informationen, aus denen </w:t>
-      </w:r>
-      <w:r>
-        <w:lastRenderedPageBreak/>
-        <w:t xml:space="preserve">hervorgeht </w:t>
+        <w:t xml:space="preserve">werden neue Projekte in Eclipse CDT nicht als leere Ordner, sondern mit einer gewissen Verzeichnisstruktur erstellt. Diese Struktur stammt aus intern gespeicherten Informationen, aus denen hervorgeht </w:t>
       </w:r>
       <w:r>
         <w:t>welche Unterordner und Dateien das Projekt enthalten soll. Diese Informationen können allerdings verändert bzw. erweitert werden. Dadurch k</w:t>
@@ -6892,7 +7011,11 @@
         <w:t xml:space="preserve">. </w:t>
       </w:r>
       <w:r>
-        <w:t xml:space="preserve">Die Kopie kann daraufhin umbenannt und erweitert werden. Dieser Import Prozess kann in einem Workspace </w:t>
+        <w:t xml:space="preserve">Die Kopie kann daraufhin umbenannt und erweitert werden. Dieser </w:t>
+      </w:r>
+      <w:r>
+        <w:lastRenderedPageBreak/>
+        <w:t xml:space="preserve">Import Prozess kann in einem Workspace </w:t>
       </w:r>
       <w:r>
         <w:t>beliebig</w:t>
@@ -6926,7 +7049,7 @@
         <w:t xml:space="preserve"> ist</w:t>
       </w:r>
       <w:r>
-        <w:t xml:space="preserve">, anders als Eclipse und CLion, keine richtige IDE, sondern </w:t>
+        <w:t xml:space="preserve"> </w:t>
       </w:r>
       <w:r>
         <w:t xml:space="preserve">ein </w:t>
@@ -7033,11 +7156,16 @@
     </w:p>
     <w:p>
       <w:r>
-        <w:lastRenderedPageBreak/>
-        <w:t xml:space="preserve">Wie in dem Abschnitt zuvor </w:t>
-      </w:r>
-      <w:r>
-        <w:t>gesagt, ist VSCode keine richtige IDE, sondern ein Quellcode-Editor</w:t>
+        <w:t xml:space="preserve">Anders als Eclipse und CLion ist </w:t>
+      </w:r>
+      <w:r>
+        <w:t>VSCode</w:t>
+      </w:r>
+      <w:r>
+        <w:t xml:space="preserve"> </w:t>
+      </w:r>
+      <w:r>
+        <w:t>keine richtige IDE, sondern ein Quellcode-Editor</w:t>
       </w:r>
       <w:r>
         <w:t>, dessen Haupt</w:t>
@@ -7404,6 +7532,7 @@
           <w:b/>
           <w:bCs/>
         </w:rPr>
+        <w:lastRenderedPageBreak/>
         <w:t>[</w:t>
       </w:r>
       <w:r>
@@ -7493,11 +7622,7 @@
         <w:t>nach einer bestimmten Vorlage</w:t>
       </w:r>
       <w:r>
-        <w:t xml:space="preserve"> </w:t>
-      </w:r>
-      <w:r>
-        <w:lastRenderedPageBreak/>
-        <w:t>erstell</w:t>
+        <w:t xml:space="preserve"> erstell</w:t>
       </w:r>
       <w:r>
         <w:t xml:space="preserve"> werden soll</w:t>
@@ -7841,6 +7966,7 @@
         <w:rPr>
           <w:noProof/>
         </w:rPr>
+        <w:lastRenderedPageBreak/>
         <w:drawing>
           <wp:inline distT="0" distB="0" distL="0" distR="0" wp14:anchorId="6D1897F0" wp14:editId="7FEA9936">
             <wp:extent cx="5753100" cy="409575"/>
@@ -7935,7 +8061,6 @@
           <w:b/>
           <w:bCs/>
         </w:rPr>
-        <w:lastRenderedPageBreak/>
         <w:t>[</w:t>
       </w:r>
       <w:r>
@@ -8033,24 +8158,129 @@
         <w:t>in den leeren Ordner kopiert</w:t>
       </w:r>
       <w:r>
-        <w:t xml:space="preserve">. Damit besitzt das neue Projekt am Ende des Vorgangs die gleiche Verzeichnisstruktur, wie das Template-Projekt </w:t>
+        <w:t>. Damit besitzt das neue Projekt am Ende des Vorgangs die gleiche Verzeichnisstruktur, wie das Template-Projekt</w:t>
+      </w:r>
+      <w:r>
+        <w:t>.</w:t>
+      </w:r>
+    </w:p>
+    <w:p>
+      <w:pPr>
+        <w:rPr>
+          <w:b/>
+          <w:bCs/>
+        </w:rPr>
+      </w:pPr>
+      <w:r>
+        <w:rPr>
+          <w:b/>
+          <w:bCs/>
+        </w:rPr>
+        <w:t>[</w:t>
+      </w:r>
+      <w:r>
+        <w:rPr>
+          <w:b/>
+          <w:bCs/>
+        </w:rPr>
+        <w:t>Screenshot</w:t>
+      </w:r>
+      <w:r>
+        <w:rPr>
+          <w:b/>
+          <w:bCs/>
+        </w:rPr>
+        <w:t xml:space="preserve"> des Projekts</w:t>
+      </w:r>
+      <w:r>
+        <w:rPr>
+          <w:b/>
+          <w:bCs/>
+        </w:rPr>
+        <w:t>]</w:t>
+      </w:r>
+    </w:p>
+    <w:p>
+      <w:r>
+        <w:t xml:space="preserve">Darüber hinaus </w:t>
+      </w:r>
+      <w:r>
+        <w:t xml:space="preserve">können in den Dateien eines Template-Projektes </w:t>
+      </w:r>
+      <w:r>
+        <w:t>auch variable Platzhalter eingesetzt werden. Die Schreibweise sieht wie folgt aus</w:t>
+      </w:r>
+      <w:r>
+        <w:t>:</w:t>
+      </w:r>
+    </w:p>
+    <w:p>
+      <w:r>
+        <w:rPr>
+          <w:noProof/>
+        </w:rPr>
+        <w:drawing>
+          <wp:inline distT="0" distB="0" distL="0" distR="0" wp14:anchorId="18E861B5" wp14:editId="2F6B684C">
+            <wp:extent cx="5760720" cy="539750"/>
+            <wp:effectExtent l="0" t="0" r="0" b="0"/>
+            <wp:docPr id="2" name="Grafik 2"/>
+            <wp:cNvGraphicFramePr>
+              <a:graphicFrameLocks xmlns:a="http://schemas.openxmlformats.org/drawingml/2006/main" noChangeAspect="1"/>
+            </wp:cNvGraphicFramePr>
+            <a:graphic xmlns:a="http://schemas.openxmlformats.org/drawingml/2006/main">
+              <a:graphicData uri="http://schemas.openxmlformats.org/drawingml/2006/picture">
+                <pic:pic xmlns:pic="http://schemas.openxmlformats.org/drawingml/2006/picture">
+                  <pic:nvPicPr>
+                    <pic:cNvPr id="1" name=""/>
+                    <pic:cNvPicPr/>
+                  </pic:nvPicPr>
+                  <pic:blipFill>
+                    <a:blip r:embed="rId19">
+                      <a:extLst>
+                        <a:ext uri="{28A0092B-C50C-407E-A947-70E740481C1C}">
+                          <a14:useLocalDpi xmlns:a14="http://schemas.microsoft.com/office/drawing/2010/main" val="0"/>
+                        </a:ext>
+                      </a:extLst>
+                    </a:blip>
+                    <a:stretch>
+                      <a:fillRect/>
+                    </a:stretch>
+                  </pic:blipFill>
+                  <pic:spPr>
+                    <a:xfrm>
+                      <a:off x="0" y="0"/>
+                      <a:ext cx="5760720" cy="539750"/>
+                    </a:xfrm>
+                    <a:prstGeom prst="rect">
+                      <a:avLst/>
+                    </a:prstGeom>
+                  </pic:spPr>
+                </pic:pic>
+              </a:graphicData>
+            </a:graphic>
+          </wp:inline>
+        </w:drawing>
+      </w:r>
+    </w:p>
+    <w:p>
+      <w:r>
+        <w:t xml:space="preserve">Wenn eine Datei aus einem Template mit Platzhaltern erstellt wird, wird man bei der Erstellung zu einer Eingabe eines Wertes aufgefordert. Platzhalter können außerdem auch in Dateinamen verwendet werden </w:t>
       </w:r>
       <w:sdt>
         <w:sdtPr>
           <w:alias w:val="Don't edit this field"/>
-          <w:tag w:val="CitaviPlaceholder#3b3ccad5-caba-46a4-8e80-c59e9405ad01"/>
-          <w:id w:val="-146127628"/>
+          <w:tag w:val="CitaviPlaceholder#c34f892a-1ea7-4959-8162-de8642b720ce"/>
+          <w:id w:val="2106461172"/>
           <w:placeholder>
             <w:docPart w:val="DefaultPlaceholder_-1854013440"/>
           </w:placeholder>
         </w:sdtPr>
-        <w:sdtEndPr/>
         <w:sdtContent>
           <w:r>
             <w:fldChar w:fldCharType="begin"/>
           </w:r>
           <w:r>
-            <w:instrText>ADDIN CitaviPlaceholder{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}</w:instrText>
+            <w:instrText>ADDIN CitaviPlaceholder{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}</w:instrText>
           </w:r>
           <w:r>
             <w:fldChar w:fldCharType="separate"/>
@@ -8065,42 +8295,6 @@
       </w:sdt>
       <w:r>
         <w:t>.</w:t>
-      </w:r>
-    </w:p>
-    <w:p>
-      <w:pPr>
-        <w:rPr>
-          <w:b/>
-          <w:bCs/>
-        </w:rPr>
-      </w:pPr>
-      <w:r>
-        <w:rPr>
-          <w:b/>
-          <w:bCs/>
-        </w:rPr>
-        <w:t>[</w:t>
-      </w:r>
-      <w:r>
-        <w:rPr>
-          <w:b/>
-          <w:bCs/>
-        </w:rPr>
-        <w:t>Screenshot</w:t>
-      </w:r>
-      <w:r>
-        <w:rPr>
-          <w:b/>
-          <w:bCs/>
-        </w:rPr>
-        <w:t xml:space="preserve"> des Projekts</w:t>
-      </w:r>
-      <w:r>
-        <w:rPr>
-          <w:b/>
-          <w:bCs/>
-        </w:rPr>
-        <w:t>]</w:t>
       </w:r>
     </w:p>
     <w:p>
@@ -8169,6 +8363,7 @@
         </w:rPr>
       </w:pPr>
       <w:r>
+        <w:lastRenderedPageBreak/>
         <w:t>W</w:t>
       </w:r>
       <w:r>
@@ -8493,7 +8688,6 @@
     </w:p>
     <w:p>
       <w:r>
-        <w:lastRenderedPageBreak/>
         <w:t xml:space="preserve">Als drittes </w:t>
       </w:r>
       <w:r>
@@ -8669,6 +8863,7 @@
     </w:p>
     <w:p>
       <w:r>
+        <w:lastRenderedPageBreak/>
         <w:t xml:space="preserve">Nach der Bestätigung dieses Dialogs folgen die gleichen zwei Dialoge wie bei dem Öffnen des CMake-Projektes </w:t>
       </w:r>
       <w:r>
@@ -8887,7 +9082,6 @@
         </w:rPr>
       </w:pPr>
       <w:r>
-        <w:lastRenderedPageBreak/>
         <w:t xml:space="preserve">Dadurch öffnet sich nämlich ein </w:t>
       </w:r>
       <w:r>
@@ -9022,6 +9216,7 @@
           <w:b/>
           <w:bCs/>
         </w:rPr>
+        <w:lastRenderedPageBreak/>
         <w:t>[Screenshot de</w:t>
       </w:r>
       <w:r>
@@ -9178,29 +9373,249 @@
         <w:t xml:space="preserve">sind intern und können nicht gelöscht oder bearbeitet werden. </w:t>
       </w:r>
       <w:r>
-        <w:t xml:space="preserve">Die </w:t>
-      </w:r>
+        <w:t>Ungeachtet dessen kann die Liste mit eigenen Vorlagen erweitert werden</w:t>
+      </w:r>
+      <w:r>
+        <w:t>.</w:t>
+      </w:r>
+      <w:r>
+        <w:t xml:space="preserve"> </w:t>
+      </w:r>
+      <w:r>
+        <w:t>Dafür muss zuerst eine Datei in dem Editor geöffnet werden.</w:t>
+      </w:r>
+      <w:r>
+        <w:t xml:space="preserve"> Anschließend muss in dem Hauptmenü </w:t>
+      </w:r>
+      <w:r>
+        <w:rPr>
+          <w:b/>
+          <w:bCs/>
+        </w:rPr>
+        <w:t>File</w:t>
+      </w:r>
+      <w:r>
+        <w:t xml:space="preserve"> &gt; </w:t>
+      </w:r>
+      <w:r>
+        <w:rPr>
+          <w:b/>
+          <w:bCs/>
+        </w:rPr>
+        <w:t>Save File as Template</w:t>
+      </w:r>
+      <w:r>
+        <w:t xml:space="preserve"> ausgewählt werden, um ein „</w:t>
+      </w:r>
+      <w:r>
+        <w:t>Save File as Template</w:t>
+      </w:r>
+      <w:r>
+        <w:t xml:space="preserve">“-Dialog zu öffnen. </w:t>
+      </w:r>
+    </w:p>
+    <w:p>
+      <w:pPr>
+        <w:rPr>
+          <w:b/>
+          <w:bCs/>
+        </w:rPr>
+      </w:pPr>
+      <w:r>
+        <w:rPr>
+          <w:b/>
+          <w:bCs/>
+        </w:rPr>
+        <w:t>[Screenshot des Dialogs]</w:t>
+      </w:r>
+    </w:p>
+    <w:p>
+      <w:r>
+        <w:t>In diesem Dialog kann daraufhin ein neuer Template Name für das Template vergeben werden. Zum Schluss müssen die Eingaben mit der „OK“-Taste bestätigt werden, um die Datei als neue Vorlage zu speichern.</w:t>
+      </w:r>
+    </w:p>
+    <w:p>
+      <w:r>
+        <w:t>Um eine Datei aus einer Vorlage zu erstellen</w:t>
+      </w:r>
+      <w:r>
+        <w:t>,</w:t>
+      </w:r>
+      <w:r>
+        <w:t xml:space="preserve"> müssen mit der Kombination </w:t>
+      </w:r>
+      <w:r>
+        <w:rPr>
+          <w:b/>
+          <w:bCs/>
+        </w:rPr>
+        <w:t>Strg+Alt+S</w:t>
+      </w:r>
+      <w:r>
+        <w:t xml:space="preserve"> die Einstellungen der DIE geöffnet werden.</w:t>
+      </w:r>
+      <w:r>
+        <w:t xml:space="preserve"> </w:t>
+      </w:r>
+    </w:p>
+    <w:p>
+      <w:pPr>
+        <w:rPr>
+          <w:b/>
+          <w:bCs/>
+        </w:rPr>
+      </w:pPr>
+      <w:r>
+        <w:rPr>
+          <w:b/>
+          <w:bCs/>
+        </w:rPr>
+        <w:t>[Screenshot der Einstellungen]</w:t>
+      </w:r>
+    </w:p>
+    <w:p>
       <w:r>
         <w:lastRenderedPageBreak/>
-        <w:t xml:space="preserve">Liste </w:t>
-      </w:r>
-      <w:r>
-        <w:t xml:space="preserve">kann jedoch </w:t>
-      </w:r>
-      <w:r>
-        <w:t>erweitert werden</w:t>
-      </w:r>
+        <w:t xml:space="preserve">Darin muss zu </w:t>
+      </w:r>
+      <w:r>
+        <w:rPr>
+          <w:b/>
+          <w:bCs/>
+        </w:rPr>
+        <w:t>Editor</w:t>
+      </w:r>
+      <w:r>
+        <w:t xml:space="preserve"> &gt; </w:t>
+      </w:r>
+      <w:r>
+        <w:rPr>
+          <w:b/>
+          <w:bCs/>
+        </w:rPr>
+        <w:t>File and Code Templates</w:t>
+      </w:r>
+      <w:r>
+        <w:t xml:space="preserve"> navigiert werden, um die Liste aller Datei Vorlagen zu öffnen. Nachdem eine Vorlage in der Liste ausgewählt wurde, muss anschließend das </w:t>
+      </w:r>
+      <w:r>
+        <w:rPr>
+          <w:noProof/>
+          <w:color w:val="000000" w:themeColor="text1"/>
+        </w:rPr>
+        <w:drawing>
+          <wp:inline distT="0" distB="0" distL="0" distR="0" wp14:anchorId="6F54E53E" wp14:editId="1CA3709E">
+            <wp:extent cx="152400" cy="152400"/>
+            <wp:effectExtent l="0" t="0" r="0" b="0"/>
+            <wp:docPr id="6" name="Grafik 6"/>
+            <wp:cNvGraphicFramePr>
+              <a:graphicFrameLocks xmlns:a="http://schemas.openxmlformats.org/drawingml/2006/main" noChangeAspect="1"/>
+            </wp:cNvGraphicFramePr>
+            <a:graphic xmlns:a="http://schemas.openxmlformats.org/drawingml/2006/main">
+              <a:graphicData uri="http://schemas.openxmlformats.org/drawingml/2006/picture">
+                <pic:pic xmlns:pic="http://schemas.openxmlformats.org/drawingml/2006/picture">
+                  <pic:nvPicPr>
+                    <pic:cNvPr id="0" name="Picture 2"/>
+                    <pic:cNvPicPr>
+                      <a:picLocks noChangeAspect="1" noChangeArrowheads="1"/>
+                    </pic:cNvPicPr>
+                  </pic:nvPicPr>
+                  <pic:blipFill>
+                    <a:blip r:embed="rId20">
+                      <a:extLst>
+                        <a:ext uri="{28A0092B-C50C-407E-A947-70E740481C1C}">
+                          <a14:useLocalDpi xmlns:a14="http://schemas.microsoft.com/office/drawing/2010/main" val="0"/>
+                        </a:ext>
+                      </a:extLst>
+                    </a:blip>
+                    <a:srcRect/>
+                    <a:stretch>
+                      <a:fillRect/>
+                    </a:stretch>
+                  </pic:blipFill>
+                  <pic:spPr bwMode="auto">
+                    <a:xfrm>
+                      <a:off x="0" y="0"/>
+                      <a:ext cx="152400" cy="152400"/>
+                    </a:xfrm>
+                    <a:prstGeom prst="rect">
+                      <a:avLst/>
+                    </a:prstGeom>
+                    <a:noFill/>
+                  </pic:spPr>
+                </pic:pic>
+              </a:graphicData>
+            </a:graphic>
+          </wp:inline>
+        </w:drawing>
+      </w:r>
+      <w:r>
+        <w:rPr>
+          <w:color w:val="000000" w:themeColor="text1"/>
+        </w:rPr>
+        <w:t xml:space="preserve"> </w:t>
+      </w:r>
+      <w:r>
+        <w:t xml:space="preserve">-Symbol angeklickt werden. In dem neu erschienen Bereich kann dann der Name, die Dateierweiterung und wenn nötig der Textkörper der Vorlage verändert werden. </w:t>
+      </w:r>
+    </w:p>
+    <w:p>
+      <w:pPr>
+        <w:rPr>
+          <w:b/>
+          <w:bCs/>
+        </w:rPr>
+      </w:pPr>
+      <w:r>
+        <w:rPr>
+          <w:b/>
+          <w:bCs/>
+        </w:rPr>
+        <w:t>[Screenshot des Bereichs]</w:t>
+      </w:r>
+    </w:p>
+    <w:p>
+      <w:r>
+        <w:t xml:space="preserve">Zum Schluss müssen die Einstellungen mit der „OK“-Taste bestätigt werden, um die Einstellungen zu schließen und die neue Datei zu erstellen </w:t>
+      </w:r>
+      <w:sdt>
+        <w:sdtPr>
+          <w:alias w:val="Don't edit this field"/>
+          <w:tag w:val="CitaviPlaceholder#a4d0c2c1-eed7-4d31-a7c7-6f62cf53e28a"/>
+          <w:id w:val="-784038592"/>
+          <w:placeholder>
+            <w:docPart w:val="DefaultPlaceholder_-1854013440"/>
+          </w:placeholder>
+        </w:sdtPr>
+        <w:sdtContent>
+          <w:r>
+            <w:fldChar w:fldCharType="begin"/>
+          </w:r>
+          <w:r>
+            <w:instrText>ADDIN CitaviPlaceholder{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}</w:instrText>
+          </w:r>
+          <w:r>
+            <w:fldChar w:fldCharType="separate"/>
+          </w:r>
+          <w:r>
+            <w:t>[26]</w:t>
+          </w:r>
+          <w:r>
+            <w:fldChar w:fldCharType="end"/>
+          </w:r>
+        </w:sdtContent>
+      </w:sdt>
       <w:r>
         <w:t xml:space="preserve">. </w:t>
       </w:r>
       <w:r>
-        <w:t xml:space="preserve">Die Dateien selbst erstellten Vorlagen können dabei neben fixen Daten, die bei jedem Projekt </w:t>
-      </w:r>
-      <w:r>
-        <w:t>gleichbleiben</w:t>
-      </w:r>
-      <w:r>
-        <w:t>, auch Platzhalter beinhalten, die bei der Erstellung der realen Datei mit projektspezi</w:t>
+        <w:t>Die selbst erstellten Vorlagen können</w:t>
+      </w:r>
+      <w:r>
+        <w:t xml:space="preserve"> zudem auch</w:t>
+      </w:r>
+      <w:r>
+        <w:t xml:space="preserve"> Platzhalter beinhalten, die bei der Erstellung der realen Datei mit projektspezi</w:t>
       </w:r>
       <w:r>
         <w:t>f</w:t>
@@ -9209,16 +9624,10 @@
         <w:t xml:space="preserve">ischen Daten ersetzt werden. </w:t>
       </w:r>
       <w:r>
-        <w:t xml:space="preserve">Mithilfe der Vorlagen können reale Dateien </w:t>
-      </w:r>
-      <w:r>
-        <w:t xml:space="preserve">in bestehenden Projekten </w:t>
-      </w:r>
-      <w:r>
-        <w:t>erstellt</w:t>
-      </w:r>
-      <w:r>
-        <w:t xml:space="preserve"> werden </w:t>
+        <w:t>CLion bietet dafür eine Reihe von vordefinierten Platzhaltern an. Allerdings können auch selbst erstellte Platzhalter verwendet werden. Dazu müssen</w:t>
+      </w:r>
+      <w:r>
+        <w:t xml:space="preserve"> in den Template-Dateien das Schlüsselwort „#set“ benutzt werden </w:t>
       </w:r>
       <w:sdt>
         <w:sdtPr>
@@ -9235,13 +9644,13 @@
             <w:fldChar w:fldCharType="begin"/>
           </w:r>
           <w:r>
-            <w:instrText>ADDIN CitaviPlaceholder{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}</w:instrText>
+            <w:instrText>ADDIN CitaviPlaceholder{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}</w:instrText>
           </w:r>
           <w:r>
             <w:fldChar w:fldCharType="separate"/>
           </w:r>
           <w:r>
-            <w:t>[26]</w:t>
+            <w:t>[27]</w:t>
           </w:r>
           <w:r>
             <w:fldChar w:fldCharType="end"/>
@@ -9249,7 +9658,7 @@
         </w:sdtContent>
       </w:sdt>
       <w:r>
-        <w:t xml:space="preserve">. </w:t>
+        <w:t>.</w:t>
       </w:r>
     </w:p>
     <w:p>
@@ -9428,6 +9837,7 @@
         <w:t xml:space="preserve">zu </w:t>
       </w:r>
       <w:r>
+        <w:lastRenderedPageBreak/>
         <w:t xml:space="preserve">aktualisieren. </w:t>
       </w:r>
       <w:r>
@@ -9761,43 +10171,129 @@
     </w:p>
     <w:p>
       <w:r>
-        <w:t xml:space="preserve">Für die Lösung des Problems, wurde eine Software mit einer grafischen Benutzeroberfläche benötigt. Diese Benutzeroberfläche </w:t>
-      </w:r>
-      <w:r>
-        <w:t>ist</w:t>
-      </w:r>
-      <w:r>
-        <w:t xml:space="preserve"> aus verschiedenen Fenstern (eng.: Screen)</w:t>
-      </w:r>
-      <w:r>
-        <w:t xml:space="preserve"> und Unterfenstern (eng.: Subscreen)</w:t>
-      </w:r>
-      <w:r>
-        <w:t xml:space="preserve"> aufgebaut sein</w:t>
-      </w:r>
-      <w:r>
-        <w:t>, wobei</w:t>
+        <w:t xml:space="preserve">Für die </w:t>
+      </w:r>
+      <w:r>
+        <w:t xml:space="preserve">Umsetzung des </w:t>
+      </w:r>
+      <w:r>
+        <w:t>Lösung</w:t>
+      </w:r>
+      <w:r>
+        <w:t>sansatzes</w:t>
+      </w:r>
+      <w:r>
+        <w:t>, wurde eine Software mit einer grafischen Benutzeroberfläche benötigt.</w:t>
       </w:r>
       <w:r>
         <w:t xml:space="preserve"> </w:t>
       </w:r>
       <w:r>
-        <w:t>j</w:t>
-      </w:r>
-      <w:r>
-        <w:t>eder Screen</w:t>
-      </w:r>
-      <w:r>
-        <w:t xml:space="preserve"> / Subscreen</w:t>
+        <w:t xml:space="preserve">Die </w:t>
+      </w:r>
+      <w:r>
+        <w:t>integrierten</w:t>
+      </w:r>
+      <w:r>
+        <w:t xml:space="preserve"> Funktionalitäten wurden aus der Problemstellung (Kapitel 1.1) abgeleitet.</w:t>
+      </w:r>
+      <w:r>
+        <w:t xml:space="preserve"> Demnach sollte man mit der GUI folgende </w:t>
+      </w:r>
+      <w:r>
+        <w:t>fünf</w:t>
       </w:r>
       <w:r>
         <w:t xml:space="preserve"> </w:t>
       </w:r>
       <w:r>
-        <w:t>für eine andere Funktionalität zuständig ist</w:t>
+        <w:t>Aktionen ausführen können:</w:t>
+      </w:r>
+    </w:p>
+    <w:p>
+      <w:pPr>
+        <w:pStyle w:val="Listenabsatz"/>
+        <w:numPr>
+          <w:ilvl w:val="0"/>
+          <w:numId w:val="46"/>
+        </w:numPr>
+      </w:pPr>
+      <w:r>
+        <w:t>Projekteerstellung auf Basis einer Vorlage</w:t>
+      </w:r>
+    </w:p>
+    <w:p>
+      <w:pPr>
+        <w:pStyle w:val="Listenabsatz"/>
+        <w:numPr>
+          <w:ilvl w:val="0"/>
+          <w:numId w:val="46"/>
+        </w:numPr>
+      </w:pPr>
+      <w:r>
+        <w:t>Projektaktualisierung auf Basis einer Vorlage</w:t>
+      </w:r>
+    </w:p>
+    <w:p>
+      <w:pPr>
+        <w:pStyle w:val="Listenabsatz"/>
+        <w:numPr>
+          <w:ilvl w:val="0"/>
+          <w:numId w:val="46"/>
+        </w:numPr>
+      </w:pPr>
+      <w:r>
+        <w:t>Erweiterung der Projekt Module</w:t>
+      </w:r>
+    </w:p>
+    <w:p>
+      <w:pPr>
+        <w:pStyle w:val="Listenabsatz"/>
+        <w:numPr>
+          <w:ilvl w:val="0"/>
+          <w:numId w:val="46"/>
+        </w:numPr>
+      </w:pPr>
+      <w:r>
+        <w:t>Ausführung von utilities</w:t>
+      </w:r>
+    </w:p>
+    <w:p>
+      <w:pPr>
+        <w:pStyle w:val="Listenabsatz"/>
+        <w:numPr>
+          <w:ilvl w:val="0"/>
+          <w:numId w:val="46"/>
+        </w:numPr>
+      </w:pPr>
+      <w:r>
+        <w:t xml:space="preserve">Suchungsmechanismus von </w:t>
+      </w:r>
+      <w:r>
+        <w:t>bestehenden C++ Projekten</w:t>
+      </w:r>
+    </w:p>
+    <w:p>
+      <w:r>
+        <w:t xml:space="preserve">Diesbezüglich muss die Benutzeroberfläche aus fünf verschiedenen </w:t>
+      </w:r>
+      <w:r>
+        <w:t>Fenstern (eng.: Screen) und Unterfenstern (eng.: Subscreen) aufgebaut sein</w:t>
       </w:r>
       <w:r>
         <w:t>.</w:t>
+      </w:r>
+      <w:r>
+        <w:t xml:space="preserve"> J</w:t>
+      </w:r>
+      <w:r>
+        <w:t xml:space="preserve">eder Screen / Subscreen ist </w:t>
+      </w:r>
+      <w:r>
+        <w:t xml:space="preserve">dabei </w:t>
+      </w:r>
+      <w:r>
+        <w:t>für eine spezifische Funktion zuständig.</w:t>
       </w:r>
     </w:p>
     <w:p>
@@ -10008,6 +10504,7 @@
         </w:rPr>
       </w:pPr>
       <w:r>
+        <w:lastRenderedPageBreak/>
         <w:br w:type="page"/>
       </w:r>
     </w:p>
@@ -10139,11 +10636,7 @@
     <w:sdt>
       <w:sdtPr>
         <w:rPr>
-          <w:rFonts w:eastAsiaTheme="minorHAnsi" w:cstheme="minorBidi"/>
-          <w:b w:val="0"/>
-          <w:color w:val="auto"/>
-          <w:sz w:val="24"/>
-          <w:szCs w:val="22"/>
+          <w:rFonts w:eastAsiaTheme="minorHAnsi"/>
         </w:rPr>
         <w:tag w:val="CitaviBibliography"/>
         <w:id w:val="323934376"/>
@@ -10151,7 +10644,15 @@
           <w:docPart w:val="1482F197BCE048888648166FD7FEFB0E"/>
         </w:placeholder>
       </w:sdtPr>
-      <w:sdtEndPr/>
+      <w:sdtEndPr>
+        <w:rPr>
+          <w:rFonts w:cstheme="minorBidi"/>
+          <w:b w:val="0"/>
+          <w:color w:val="auto"/>
+          <w:sz w:val="24"/>
+          <w:szCs w:val="22"/>
+        </w:rPr>
+      </w:sdtEndPr>
       <w:sdtContent>
         <w:p>
           <w:pPr>
@@ -10786,11 +11287,36 @@
           <w:r>
             <w:tab/>
           </w:r>
-          <w:bookmarkStart w:id="59" w:name="_CTVL0013f878741d0e24368b7944d7d01df628c"/>
+          <w:bookmarkStart w:id="59" w:name="_CTVL001b742d1776ba74985ab0144abf62bd6d6"/>
           <w:r>
             <w:t xml:space="preserve">CLion Help, </w:t>
           </w:r>
           <w:bookmarkEnd w:id="59"/>
+          <w:r>
+            <w:rPr>
+              <w:i/>
+            </w:rPr>
+            <w:t xml:space="preserve">File templates | CLion. </w:t>
+          </w:r>
+          <w:r>
+            <w:t>[Online]. Verfügbar unter: https://www.jetbrains.com/help/clion/using-file-and-code-templates.html (Zugriff am: 12. Januar 2022.637Z).</w:t>
+          </w:r>
+        </w:p>
+        <w:p>
+          <w:pPr>
+            <w:pStyle w:val="CitaviBibliographyEntry"/>
+          </w:pPr>
+          <w:r>
+            <w:t>[27]</w:t>
+          </w:r>
+          <w:r>
+            <w:tab/>
+          </w:r>
+          <w:bookmarkStart w:id="60" w:name="_CTVL0013f878741d0e24368b7944d7d01df628c"/>
+          <w:r>
+            <w:t xml:space="preserve">CLion Help, </w:t>
+          </w:r>
+          <w:bookmarkEnd w:id="60"/>
           <w:r>
             <w:rPr>
               <w:i/>
@@ -10819,12 +11345,12 @@
       <w:pPr>
         <w:pStyle w:val="berschrift1"/>
       </w:pPr>
-      <w:bookmarkStart w:id="60" w:name="_Toc92282931"/>
+      <w:bookmarkStart w:id="61" w:name="_Toc92282931"/>
       <w:r>
         <w:lastRenderedPageBreak/>
         <w:t>Anhang</w:t>
       </w:r>
-      <w:bookmarkEnd w:id="60"/>
+      <w:bookmarkEnd w:id="61"/>
     </w:p>
     <w:sectPr>
       <w:type w:val="continuous"/>
@@ -11692,6 +12218,119 @@
     </w:lvl>
   </w:abstractNum>
   <w:abstractNum w:abstractNumId="7" w15:restartNumberingAfterBreak="0">
+    <w:nsid w:val="11E53E37"/>
+    <w:multiLevelType w:val="hybridMultilevel"/>
+    <w:tmpl w:val="1B7CE438"/>
+    <w:lvl w:ilvl="0" w:tplc="04070001">
+      <w:start w:val="1"/>
+      <w:numFmt w:val="bullet"/>
+      <w:lvlText w:val=""/>
+      <w:lvlJc w:val="left"/>
+      <w:pPr>
+        <w:ind w:left="720" w:hanging="360"/>
+      </w:pPr>
+      <w:rPr>
+        <w:rFonts w:ascii="Symbol" w:hAnsi="Symbol" w:hint="default"/>
+      </w:rPr>
+    </w:lvl>
+    <w:lvl w:ilvl="1" w:tplc="04070003" w:tentative="1">
+      <w:start w:val="1"/>
+      <w:numFmt w:val="bullet"/>
+      <w:lvlText w:val="o"/>
+      <w:lvlJc w:val="left"/>
+      <w:pPr>
+        <w:ind w:left="1440" w:hanging="360"/>
+      </w:pPr>
+      <w:rPr>
+        <w:rFonts w:ascii="Courier New" w:hAnsi="Courier New" w:cs="Courier New" w:hint="default"/>
+      </w:rPr>
+    </w:lvl>
+    <w:lvl w:ilvl="2" w:tplc="04070005" w:tentative="1">
+      <w:start w:val="1"/>
+      <w:numFmt w:val="bullet"/>
+      <w:lvlText w:val=""/>
+      <w:lvlJc w:val="left"/>
+      <w:pPr>
+        <w:ind w:left="2160" w:hanging="360"/>
+      </w:pPr>
+      <w:rPr>
+        <w:rFonts w:ascii="Wingdings" w:hAnsi="Wingdings" w:hint="default"/>
+      </w:rPr>
+    </w:lvl>
+    <w:lvl w:ilvl="3" w:tplc="04070001" w:tentative="1">
+      <w:start w:val="1"/>
+      <w:numFmt w:val="bullet"/>
+      <w:lvlText w:val=""/>
+      <w:lvlJc w:val="left"/>
+      <w:pPr>
+        <w:ind w:left="2880" w:hanging="360"/>
+      </w:pPr>
+      <w:rPr>
+        <w:rFonts w:ascii="Symbol" w:hAnsi="Symbol" w:hint="default"/>
+      </w:rPr>
+    </w:lvl>
+    <w:lvl w:ilvl="4" w:tplc="04070003" w:tentative="1">
+      <w:start w:val="1"/>
+      <w:numFmt w:val="bullet"/>
+      <w:lvlText w:val="o"/>
+      <w:lvlJc w:val="left"/>
+      <w:pPr>
+        <w:ind w:left="3600" w:hanging="360"/>
+      </w:pPr>
+      <w:rPr>
+        <w:rFonts w:ascii="Courier New" w:hAnsi="Courier New" w:cs="Courier New" w:hint="default"/>
+      </w:rPr>
+    </w:lvl>
+    <w:lvl w:ilvl="5" w:tplc="04070005" w:tentative="1">
+      <w:start w:val="1"/>
+      <w:numFmt w:val="bullet"/>
+      <w:lvlText w:val=""/>
+      <w:lvlJc w:val="left"/>
+      <w:pPr>
+        <w:ind w:left="4320" w:hanging="360"/>
+      </w:pPr>
+      <w:rPr>
+        <w:rFonts w:ascii="Wingdings" w:hAnsi="Wingdings" w:hint="default"/>
+      </w:rPr>
+    </w:lvl>
+    <w:lvl w:ilvl="6" w:tplc="04070001" w:tentative="1">
+      <w:start w:val="1"/>
+      <w:numFmt w:val="bullet"/>
+      <w:lvlText w:val=""/>
+      <w:lvlJc w:val="left"/>
+      <w:pPr>
+        <w:ind w:left="5040" w:hanging="360"/>
+      </w:pPr>
+      <w:rPr>
+        <w:rFonts w:ascii="Symbol" w:hAnsi="Symbol" w:hint="default"/>
+      </w:rPr>
+    </w:lvl>
+    <w:lvl w:ilvl="7" w:tplc="04070003" w:tentative="1">
+      <w:start w:val="1"/>
+      <w:numFmt w:val="bullet"/>
+      <w:lvlText w:val="o"/>
+      <w:lvlJc w:val="left"/>
+      <w:pPr>
+        <w:ind w:left="5760" w:hanging="360"/>
+      </w:pPr>
+      <w:rPr>
+        <w:rFonts w:ascii="Courier New" w:hAnsi="Courier New" w:cs="Courier New" w:hint="default"/>
+      </w:rPr>
+    </w:lvl>
+    <w:lvl w:ilvl="8" w:tplc="04070005" w:tentative="1">
+      <w:start w:val="1"/>
+      <w:numFmt w:val="bullet"/>
+      <w:lvlText w:val=""/>
+      <w:lvlJc w:val="left"/>
+      <w:pPr>
+        <w:ind w:left="6480" w:hanging="360"/>
+      </w:pPr>
+      <w:rPr>
+        <w:rFonts w:ascii="Wingdings" w:hAnsi="Wingdings" w:hint="default"/>
+      </w:rPr>
+    </w:lvl>
+  </w:abstractNum>
+  <w:abstractNum w:abstractNumId="8" w15:restartNumberingAfterBreak="0">
     <w:nsid w:val="15F925CE"/>
     <w:multiLevelType w:val="multilevel"/>
     <w:tmpl w:val="02583832"/>
@@ -11804,7 +12443,7 @@
       </w:rPr>
     </w:lvl>
   </w:abstractNum>
-  <w:abstractNum w:abstractNumId="8" w15:restartNumberingAfterBreak="0">
+  <w:abstractNum w:abstractNumId="9" w15:restartNumberingAfterBreak="0">
     <w:nsid w:val="17F01856"/>
     <w:multiLevelType w:val="hybridMultilevel"/>
     <w:tmpl w:val="B3569C3A"/>
@@ -11890,7 +12529,7 @@
       </w:pPr>
     </w:lvl>
   </w:abstractNum>
-  <w:abstractNum w:abstractNumId="9" w15:restartNumberingAfterBreak="0">
+  <w:abstractNum w:abstractNumId="10" w15:restartNumberingAfterBreak="0">
     <w:nsid w:val="1B2C0F5D"/>
     <w:multiLevelType w:val="hybridMultilevel"/>
     <w:tmpl w:val="150232EE"/>
@@ -12003,7 +12642,7 @@
       </w:rPr>
     </w:lvl>
   </w:abstractNum>
-  <w:abstractNum w:abstractNumId="10" w15:restartNumberingAfterBreak="0">
+  <w:abstractNum w:abstractNumId="11" w15:restartNumberingAfterBreak="0">
     <w:nsid w:val="1C10393A"/>
     <w:multiLevelType w:val="hybridMultilevel"/>
     <w:tmpl w:val="41664F52"/>
@@ -12089,7 +12728,7 @@
       </w:pPr>
     </w:lvl>
   </w:abstractNum>
-  <w:abstractNum w:abstractNumId="11" w15:restartNumberingAfterBreak="0">
+  <w:abstractNum w:abstractNumId="12" w15:restartNumberingAfterBreak="0">
     <w:nsid w:val="1E2C240F"/>
     <w:multiLevelType w:val="multilevel"/>
     <w:tmpl w:val="7DEA051A"/>
@@ -12210,7 +12849,7 @@
       </w:rPr>
     </w:lvl>
   </w:abstractNum>
-  <w:abstractNum w:abstractNumId="12" w15:restartNumberingAfterBreak="0">
+  <w:abstractNum w:abstractNumId="13" w15:restartNumberingAfterBreak="0">
     <w:nsid w:val="1E6368D9"/>
     <w:multiLevelType w:val="hybridMultilevel"/>
     <w:tmpl w:val="5922C834"/>
@@ -12296,7 +12935,7 @@
       </w:pPr>
     </w:lvl>
   </w:abstractNum>
-  <w:abstractNum w:abstractNumId="13" w15:restartNumberingAfterBreak="0">
+  <w:abstractNum w:abstractNumId="14" w15:restartNumberingAfterBreak="0">
     <w:nsid w:val="2DE43437"/>
     <w:multiLevelType w:val="hybridMultilevel"/>
     <w:tmpl w:val="DA8A8778"/>
@@ -12409,7 +13048,7 @@
       </w:rPr>
     </w:lvl>
   </w:abstractNum>
-  <w:abstractNum w:abstractNumId="14" w15:restartNumberingAfterBreak="0">
+  <w:abstractNum w:abstractNumId="15" w15:restartNumberingAfterBreak="0">
     <w:nsid w:val="31EE3000"/>
     <w:multiLevelType w:val="multilevel"/>
     <w:tmpl w:val="02583832"/>
@@ -12522,7 +13161,7 @@
       </w:rPr>
     </w:lvl>
   </w:abstractNum>
-  <w:abstractNum w:abstractNumId="15" w15:restartNumberingAfterBreak="0">
+  <w:abstractNum w:abstractNumId="16" w15:restartNumberingAfterBreak="0">
     <w:nsid w:val="351C3DF4"/>
     <w:multiLevelType w:val="multilevel"/>
     <w:tmpl w:val="7DEA051A"/>
@@ -12643,7 +13282,7 @@
       </w:rPr>
     </w:lvl>
   </w:abstractNum>
-  <w:abstractNum w:abstractNumId="16" w15:restartNumberingAfterBreak="0">
+  <w:abstractNum w:abstractNumId="17" w15:restartNumberingAfterBreak="0">
     <w:nsid w:val="358E3C90"/>
     <w:multiLevelType w:val="hybridMultilevel"/>
     <w:tmpl w:val="66EA7C76"/>
@@ -12729,7 +13368,7 @@
       </w:pPr>
     </w:lvl>
   </w:abstractNum>
-  <w:abstractNum w:abstractNumId="17" w15:restartNumberingAfterBreak="0">
+  <w:abstractNum w:abstractNumId="18" w15:restartNumberingAfterBreak="0">
     <w:nsid w:val="35BA54F6"/>
     <w:multiLevelType w:val="hybridMultilevel"/>
     <w:tmpl w:val="65085ED8"/>
@@ -12815,7 +13454,7 @@
       </w:pPr>
     </w:lvl>
   </w:abstractNum>
-  <w:abstractNum w:abstractNumId="18" w15:restartNumberingAfterBreak="0">
+  <w:abstractNum w:abstractNumId="19" w15:restartNumberingAfterBreak="0">
     <w:nsid w:val="376020A1"/>
     <w:multiLevelType w:val="hybridMultilevel"/>
     <w:tmpl w:val="EC9A5418"/>
@@ -12901,7 +13540,7 @@
       </w:pPr>
     </w:lvl>
   </w:abstractNum>
-  <w:abstractNum w:abstractNumId="19" w15:restartNumberingAfterBreak="0">
+  <w:abstractNum w:abstractNumId="20" w15:restartNumberingAfterBreak="0">
     <w:nsid w:val="3AD668E9"/>
     <w:multiLevelType w:val="hybridMultilevel"/>
     <w:tmpl w:val="F988A138"/>
@@ -12987,7 +13626,7 @@
       </w:pPr>
     </w:lvl>
   </w:abstractNum>
-  <w:abstractNum w:abstractNumId="20" w15:restartNumberingAfterBreak="0">
+  <w:abstractNum w:abstractNumId="21" w15:restartNumberingAfterBreak="0">
     <w:nsid w:val="3BEC0DF5"/>
     <w:multiLevelType w:val="multilevel"/>
     <w:tmpl w:val="5B9CDF2A"/>
@@ -13100,7 +13739,7 @@
       </w:rPr>
     </w:lvl>
   </w:abstractNum>
-  <w:abstractNum w:abstractNumId="21" w15:restartNumberingAfterBreak="0">
+  <w:abstractNum w:abstractNumId="22" w15:restartNumberingAfterBreak="0">
     <w:nsid w:val="492C67BD"/>
     <w:multiLevelType w:val="multilevel"/>
     <w:tmpl w:val="236AFB3C"/>
@@ -13213,7 +13852,7 @@
       </w:rPr>
     </w:lvl>
   </w:abstractNum>
-  <w:abstractNum w:abstractNumId="22" w15:restartNumberingAfterBreak="0">
+  <w:abstractNum w:abstractNumId="23" w15:restartNumberingAfterBreak="0">
     <w:nsid w:val="49742F6B"/>
     <w:multiLevelType w:val="hybridMultilevel"/>
     <w:tmpl w:val="996A0C54"/>
@@ -13326,7 +13965,7 @@
       </w:rPr>
     </w:lvl>
   </w:abstractNum>
-  <w:abstractNum w:abstractNumId="23" w15:restartNumberingAfterBreak="0">
+  <w:abstractNum w:abstractNumId="24" w15:restartNumberingAfterBreak="0">
     <w:nsid w:val="4A9E477B"/>
     <w:multiLevelType w:val="multilevel"/>
     <w:tmpl w:val="7DEA051A"/>
@@ -13447,7 +14086,7 @@
       </w:rPr>
     </w:lvl>
   </w:abstractNum>
-  <w:abstractNum w:abstractNumId="24" w15:restartNumberingAfterBreak="0">
+  <w:abstractNum w:abstractNumId="25" w15:restartNumberingAfterBreak="0">
     <w:nsid w:val="4D2C4AE8"/>
     <w:multiLevelType w:val="multilevel"/>
     <w:tmpl w:val="7DEA051A"/>
@@ -13568,7 +14207,7 @@
       </w:rPr>
     </w:lvl>
   </w:abstractNum>
-  <w:abstractNum w:abstractNumId="25" w15:restartNumberingAfterBreak="0">
+  <w:abstractNum w:abstractNumId="26" w15:restartNumberingAfterBreak="0">
     <w:nsid w:val="4D6726DE"/>
     <w:multiLevelType w:val="hybridMultilevel"/>
     <w:tmpl w:val="BDFCE9A4"/>
@@ -13681,7 +14320,7 @@
       </w:rPr>
     </w:lvl>
   </w:abstractNum>
-  <w:abstractNum w:abstractNumId="26" w15:restartNumberingAfterBreak="0">
+  <w:abstractNum w:abstractNumId="27" w15:restartNumberingAfterBreak="0">
     <w:nsid w:val="4D754D02"/>
     <w:multiLevelType w:val="multilevel"/>
     <w:tmpl w:val="7DEA051A"/>
@@ -13802,7 +14441,7 @@
       </w:rPr>
     </w:lvl>
   </w:abstractNum>
-  <w:abstractNum w:abstractNumId="27" w15:restartNumberingAfterBreak="0">
+  <w:abstractNum w:abstractNumId="28" w15:restartNumberingAfterBreak="0">
     <w:nsid w:val="4EB70337"/>
     <w:multiLevelType w:val="hybridMultilevel"/>
     <w:tmpl w:val="2D9AEB48"/>
@@ -13888,7 +14527,7 @@
       </w:pPr>
     </w:lvl>
   </w:abstractNum>
-  <w:abstractNum w:abstractNumId="28" w15:restartNumberingAfterBreak="0">
+  <w:abstractNum w:abstractNumId="29" w15:restartNumberingAfterBreak="0">
     <w:nsid w:val="4F0A0803"/>
     <w:multiLevelType w:val="multilevel"/>
     <w:tmpl w:val="7DEA051A"/>
@@ -14009,7 +14648,7 @@
       </w:rPr>
     </w:lvl>
   </w:abstractNum>
-  <w:abstractNum w:abstractNumId="29" w15:restartNumberingAfterBreak="0">
+  <w:abstractNum w:abstractNumId="30" w15:restartNumberingAfterBreak="0">
     <w:nsid w:val="50FA4349"/>
     <w:multiLevelType w:val="multilevel"/>
     <w:tmpl w:val="7DEA051A"/>
@@ -14130,7 +14769,7 @@
       </w:rPr>
     </w:lvl>
   </w:abstractNum>
-  <w:abstractNum w:abstractNumId="30" w15:restartNumberingAfterBreak="0">
+  <w:abstractNum w:abstractNumId="31" w15:restartNumberingAfterBreak="0">
     <w:nsid w:val="53E244C7"/>
     <w:multiLevelType w:val="multilevel"/>
     <w:tmpl w:val="7DEA051A"/>
@@ -14251,7 +14890,7 @@
       </w:rPr>
     </w:lvl>
   </w:abstractNum>
-  <w:abstractNum w:abstractNumId="31" w15:restartNumberingAfterBreak="0">
+  <w:abstractNum w:abstractNumId="32" w15:restartNumberingAfterBreak="0">
     <w:nsid w:val="5CF01DD2"/>
     <w:multiLevelType w:val="multilevel"/>
     <w:tmpl w:val="808283C8"/>
@@ -14391,7 +15030,120 @@
       </w:rPr>
     </w:lvl>
   </w:abstractNum>
-  <w:abstractNum w:abstractNumId="32" w15:restartNumberingAfterBreak="0">
+  <w:abstractNum w:abstractNumId="33" w15:restartNumberingAfterBreak="0">
+    <w:nsid w:val="5DD7418F"/>
+    <w:multiLevelType w:val="hybridMultilevel"/>
+    <w:tmpl w:val="B90CAAE2"/>
+    <w:lvl w:ilvl="0" w:tplc="04070001">
+      <w:start w:val="1"/>
+      <w:numFmt w:val="bullet"/>
+      <w:lvlText w:val=""/>
+      <w:lvlJc w:val="left"/>
+      <w:pPr>
+        <w:ind w:left="720" w:hanging="360"/>
+      </w:pPr>
+      <w:rPr>
+        <w:rFonts w:ascii="Symbol" w:hAnsi="Symbol" w:hint="default"/>
+      </w:rPr>
+    </w:lvl>
+    <w:lvl w:ilvl="1" w:tplc="04070003" w:tentative="1">
+      <w:start w:val="1"/>
+      <w:numFmt w:val="bullet"/>
+      <w:lvlText w:val="o"/>
+      <w:lvlJc w:val="left"/>
+      <w:pPr>
+        <w:ind w:left="1440" w:hanging="360"/>
+      </w:pPr>
+      <w:rPr>
+        <w:rFonts w:ascii="Courier New" w:hAnsi="Courier New" w:cs="Courier New" w:hint="default"/>
+      </w:rPr>
+    </w:lvl>
+    <w:lvl w:ilvl="2" w:tplc="04070005" w:tentative="1">
+      <w:start w:val="1"/>
+      <w:numFmt w:val="bullet"/>
+      <w:lvlText w:val=""/>
+      <w:lvlJc w:val="left"/>
+      <w:pPr>
+        <w:ind w:left="2160" w:hanging="360"/>
+      </w:pPr>
+      <w:rPr>
+        <w:rFonts w:ascii="Wingdings" w:hAnsi="Wingdings" w:hint="default"/>
+      </w:rPr>
+    </w:lvl>
+    <w:lvl w:ilvl="3" w:tplc="04070001" w:tentative="1">
+      <w:start w:val="1"/>
+      <w:numFmt w:val="bullet"/>
+      <w:lvlText w:val=""/>
+      <w:lvlJc w:val="left"/>
+      <w:pPr>
+        <w:ind w:left="2880" w:hanging="360"/>
+      </w:pPr>
+      <w:rPr>
+        <w:rFonts w:ascii="Symbol" w:hAnsi="Symbol" w:hint="default"/>
+      </w:rPr>
+    </w:lvl>
+    <w:lvl w:ilvl="4" w:tplc="04070003" w:tentative="1">
+      <w:start w:val="1"/>
+      <w:numFmt w:val="bullet"/>
+      <w:lvlText w:val="o"/>
+      <w:lvlJc w:val="left"/>
+      <w:pPr>
+        <w:ind w:left="3600" w:hanging="360"/>
+      </w:pPr>
+      <w:rPr>
+        <w:rFonts w:ascii="Courier New" w:hAnsi="Courier New" w:cs="Courier New" w:hint="default"/>
+      </w:rPr>
+    </w:lvl>
+    <w:lvl w:ilvl="5" w:tplc="04070005" w:tentative="1">
+      <w:start w:val="1"/>
+      <w:numFmt w:val="bullet"/>
+      <w:lvlText w:val=""/>
+      <w:lvlJc w:val="left"/>
+      <w:pPr>
+        <w:ind w:left="4320" w:hanging="360"/>
+      </w:pPr>
+      <w:rPr>
+        <w:rFonts w:ascii="Wingdings" w:hAnsi="Wingdings" w:hint="default"/>
+      </w:rPr>
+    </w:lvl>
+    <w:lvl w:ilvl="6" w:tplc="04070001" w:tentative="1">
+      <w:start w:val="1"/>
+      <w:numFmt w:val="bullet"/>
+      <w:lvlText w:val=""/>
+      <w:lvlJc w:val="left"/>
+      <w:pPr>
+        <w:ind w:left="5040" w:hanging="360"/>
+      </w:pPr>
+      <w:rPr>
+        <w:rFonts w:ascii="Symbol" w:hAnsi="Symbol" w:hint="default"/>
+      </w:rPr>
+    </w:lvl>
+    <w:lvl w:ilvl="7" w:tplc="04070003" w:tentative="1">
+      <w:start w:val="1"/>
+      <w:numFmt w:val="bullet"/>
+      <w:lvlText w:val="o"/>
+      <w:lvlJc w:val="left"/>
+      <w:pPr>
+        <w:ind w:left="5760" w:hanging="360"/>
+      </w:pPr>
+      <w:rPr>
+        <w:rFonts w:ascii="Courier New" w:hAnsi="Courier New" w:cs="Courier New" w:hint="default"/>
+      </w:rPr>
+    </w:lvl>
+    <w:lvl w:ilvl="8" w:tplc="04070005" w:tentative="1">
+      <w:start w:val="1"/>
+      <w:numFmt w:val="bullet"/>
+      <w:lvlText w:val=""/>
+      <w:lvlJc w:val="left"/>
+      <w:pPr>
+        <w:ind w:left="6480" w:hanging="360"/>
+      </w:pPr>
+      <w:rPr>
+        <w:rFonts w:ascii="Wingdings" w:hAnsi="Wingdings" w:hint="default"/>
+      </w:rPr>
+    </w:lvl>
+  </w:abstractNum>
+  <w:abstractNum w:abstractNumId="34" w15:restartNumberingAfterBreak="0">
     <w:nsid w:val="5EE307D5"/>
     <w:multiLevelType w:val="multilevel"/>
     <w:tmpl w:val="3D58C26E"/>
@@ -14504,7 +15256,7 @@
       </w:rPr>
     </w:lvl>
   </w:abstractNum>
-  <w:abstractNum w:abstractNumId="33" w15:restartNumberingAfterBreak="0">
+  <w:abstractNum w:abstractNumId="35" w15:restartNumberingAfterBreak="0">
     <w:nsid w:val="63ED4712"/>
     <w:multiLevelType w:val="multilevel"/>
     <w:tmpl w:val="7DEA051A"/>
@@ -14625,7 +15377,7 @@
       </w:rPr>
     </w:lvl>
   </w:abstractNum>
-  <w:abstractNum w:abstractNumId="34" w15:restartNumberingAfterBreak="0">
+  <w:abstractNum w:abstractNumId="36" w15:restartNumberingAfterBreak="0">
     <w:nsid w:val="695B1240"/>
     <w:multiLevelType w:val="multilevel"/>
     <w:tmpl w:val="7DEA051A"/>
@@ -14746,7 +15498,7 @@
       </w:rPr>
     </w:lvl>
   </w:abstractNum>
-  <w:abstractNum w:abstractNumId="35" w15:restartNumberingAfterBreak="0">
+  <w:abstractNum w:abstractNumId="37" w15:restartNumberingAfterBreak="0">
     <w:nsid w:val="6B5F6B53"/>
     <w:multiLevelType w:val="multilevel"/>
     <w:tmpl w:val="7DEA051A"/>
@@ -14867,7 +15619,7 @@
       </w:rPr>
     </w:lvl>
   </w:abstractNum>
-  <w:abstractNum w:abstractNumId="36" w15:restartNumberingAfterBreak="0">
+  <w:abstractNum w:abstractNumId="38" w15:restartNumberingAfterBreak="0">
     <w:nsid w:val="6D0A694D"/>
     <w:multiLevelType w:val="multilevel"/>
     <w:tmpl w:val="5B9CDF2A"/>
@@ -14980,7 +15732,7 @@
       </w:rPr>
     </w:lvl>
   </w:abstractNum>
-  <w:abstractNum w:abstractNumId="37" w15:restartNumberingAfterBreak="0">
+  <w:abstractNum w:abstractNumId="39" w15:restartNumberingAfterBreak="0">
     <w:nsid w:val="6D1875B7"/>
     <w:multiLevelType w:val="multilevel"/>
     <w:tmpl w:val="7DEA051A"/>
@@ -15101,7 +15853,7 @@
       </w:rPr>
     </w:lvl>
   </w:abstractNum>
-  <w:abstractNum w:abstractNumId="38" w15:restartNumberingAfterBreak="0">
+  <w:abstractNum w:abstractNumId="40" w15:restartNumberingAfterBreak="0">
     <w:nsid w:val="6D482D18"/>
     <w:multiLevelType w:val="multilevel"/>
     <w:tmpl w:val="7DEA051A"/>
@@ -15222,7 +15974,7 @@
       </w:rPr>
     </w:lvl>
   </w:abstractNum>
-  <w:abstractNum w:abstractNumId="39" w15:restartNumberingAfterBreak="0">
+  <w:abstractNum w:abstractNumId="41" w15:restartNumberingAfterBreak="0">
     <w:nsid w:val="6DDF461A"/>
     <w:multiLevelType w:val="hybridMultilevel"/>
     <w:tmpl w:val="4B1610D4"/>
@@ -15308,7 +16060,7 @@
       </w:pPr>
     </w:lvl>
   </w:abstractNum>
-  <w:abstractNum w:abstractNumId="40" w15:restartNumberingAfterBreak="0">
+  <w:abstractNum w:abstractNumId="42" w15:restartNumberingAfterBreak="0">
     <w:nsid w:val="73B06A3E"/>
     <w:multiLevelType w:val="multilevel"/>
     <w:tmpl w:val="7DEA051A"/>
@@ -15429,7 +16181,7 @@
       </w:rPr>
     </w:lvl>
   </w:abstractNum>
-  <w:abstractNum w:abstractNumId="41" w15:restartNumberingAfterBreak="0">
+  <w:abstractNum w:abstractNumId="43" w15:restartNumberingAfterBreak="0">
     <w:nsid w:val="77543044"/>
     <w:multiLevelType w:val="multilevel"/>
     <w:tmpl w:val="7DEA051A"/>
@@ -15550,7 +16302,7 @@
       </w:rPr>
     </w:lvl>
   </w:abstractNum>
-  <w:abstractNum w:abstractNumId="42" w15:restartNumberingAfterBreak="0">
+  <w:abstractNum w:abstractNumId="44" w15:restartNumberingAfterBreak="0">
     <w:nsid w:val="7F510A8D"/>
     <w:multiLevelType w:val="multilevel"/>
     <w:tmpl w:val="7DEA051A"/>
@@ -15671,7 +16423,7 @@
       </w:rPr>
     </w:lvl>
   </w:abstractNum>
-  <w:abstractNum w:abstractNumId="43" w15:restartNumberingAfterBreak="0">
+  <w:abstractNum w:abstractNumId="45" w15:restartNumberingAfterBreak="0">
     <w:nsid w:val="7FB76D76"/>
     <w:multiLevelType w:val="multilevel"/>
     <w:tmpl w:val="7DEA051A"/>
@@ -15793,136 +16545,142 @@
     </w:lvl>
   </w:abstractNum>
   <w:num w:numId="1">
-    <w:abstractNumId w:val="26"/>
+    <w:abstractNumId w:val="27"/>
   </w:num>
   <w:num w:numId="2">
+    <w:abstractNumId w:val="34"/>
+  </w:num>
+  <w:num w:numId="3">
+    <w:abstractNumId w:val="22"/>
+  </w:num>
+  <w:num w:numId="4">
     <w:abstractNumId w:val="32"/>
   </w:num>
-  <w:num w:numId="3">
+  <w:num w:numId="5">
+    <w:abstractNumId w:val="8"/>
+  </w:num>
+  <w:num w:numId="6">
+    <w:abstractNumId w:val="15"/>
+  </w:num>
+  <w:num w:numId="7">
+    <w:abstractNumId w:val="16"/>
+  </w:num>
+  <w:num w:numId="8">
+    <w:abstractNumId w:val="44"/>
+  </w:num>
+  <w:num w:numId="9">
+    <w:abstractNumId w:val="40"/>
+  </w:num>
+  <w:num w:numId="10">
     <w:abstractNumId w:val="21"/>
   </w:num>
-  <w:num w:numId="4">
-    <w:abstractNumId w:val="31"/>
-  </w:num>
-  <w:num w:numId="5">
-    <w:abstractNumId w:val="7"/>
-  </w:num>
-  <w:num w:numId="6">
-    <w:abstractNumId w:val="14"/>
-  </w:num>
-  <w:num w:numId="7">
-    <w:abstractNumId w:val="15"/>
-  </w:num>
-  <w:num w:numId="8">
-    <w:abstractNumId w:val="42"/>
-  </w:num>
-  <w:num w:numId="9">
+  <w:num w:numId="11">
     <w:abstractNumId w:val="38"/>
-  </w:num>
-  <w:num w:numId="10">
-    <w:abstractNumId w:val="20"/>
-  </w:num>
-  <w:num w:numId="11">
-    <w:abstractNumId w:val="36"/>
   </w:num>
   <w:num w:numId="12">
     <w:abstractNumId w:val="2"/>
   </w:num>
   <w:num w:numId="13">
-    <w:abstractNumId w:val="33"/>
+    <w:abstractNumId w:val="35"/>
   </w:num>
   <w:num w:numId="14">
-    <w:abstractNumId w:val="30"/>
+    <w:abstractNumId w:val="31"/>
   </w:num>
   <w:num w:numId="15">
-    <w:abstractNumId w:val="40"/>
+    <w:abstractNumId w:val="42"/>
   </w:num>
   <w:num w:numId="16">
     <w:abstractNumId w:val="3"/>
   </w:num>
   <w:num w:numId="17">
-    <w:abstractNumId w:val="11"/>
+    <w:abstractNumId w:val="12"/>
   </w:num>
   <w:num w:numId="18">
     <w:abstractNumId w:val="6"/>
   </w:num>
   <w:num w:numId="19">
-    <w:abstractNumId w:val="24"/>
+    <w:abstractNumId w:val="25"/>
   </w:num>
   <w:num w:numId="20">
-    <w:abstractNumId w:val="12"/>
+    <w:abstractNumId w:val="13"/>
   </w:num>
   <w:num w:numId="21">
-    <w:abstractNumId w:val="37"/>
+    <w:abstractNumId w:val="39"/>
   </w:num>
   <w:num w:numId="22">
-    <w:abstractNumId w:val="23"/>
+    <w:abstractNumId w:val="24"/>
   </w:num>
   <w:num w:numId="23">
     <w:abstractNumId w:val="4"/>
   </w:num>
   <w:num w:numId="24">
-    <w:abstractNumId w:val="34"/>
+    <w:abstractNumId w:val="36"/>
   </w:num>
   <w:num w:numId="25">
+    <w:abstractNumId w:val="30"/>
+  </w:num>
+  <w:num w:numId="26">
+    <w:abstractNumId w:val="43"/>
+  </w:num>
+  <w:num w:numId="27">
     <w:abstractNumId w:val="29"/>
   </w:num>
-  <w:num w:numId="26">
-    <w:abstractNumId w:val="41"/>
-  </w:num>
-  <w:num w:numId="27">
-    <w:abstractNumId w:val="28"/>
-  </w:num>
   <w:num w:numId="28">
-    <w:abstractNumId w:val="43"/>
+    <w:abstractNumId w:val="45"/>
   </w:num>
   <w:num w:numId="29">
-    <w:abstractNumId w:val="35"/>
+    <w:abstractNumId w:val="37"/>
   </w:num>
   <w:num w:numId="30">
     <w:abstractNumId w:val="1"/>
   </w:num>
   <w:num w:numId="31">
-    <w:abstractNumId w:val="17"/>
+    <w:abstractNumId w:val="18"/>
   </w:num>
   <w:num w:numId="32">
-    <w:abstractNumId w:val="19"/>
+    <w:abstractNumId w:val="20"/>
   </w:num>
   <w:num w:numId="33">
-    <w:abstractNumId w:val="10"/>
+    <w:abstractNumId w:val="11"/>
   </w:num>
   <w:num w:numId="34">
-    <w:abstractNumId w:val="18"/>
+    <w:abstractNumId w:val="19"/>
   </w:num>
   <w:num w:numId="35">
     <w:abstractNumId w:val="0"/>
   </w:num>
   <w:num w:numId="36">
-    <w:abstractNumId w:val="27"/>
+    <w:abstractNumId w:val="28"/>
   </w:num>
   <w:num w:numId="37">
     <w:abstractNumId w:val="5"/>
   </w:num>
   <w:num w:numId="38">
-    <w:abstractNumId w:val="13"/>
+    <w:abstractNumId w:val="14"/>
   </w:num>
   <w:num w:numId="39">
-    <w:abstractNumId w:val="22"/>
+    <w:abstractNumId w:val="23"/>
   </w:num>
   <w:num w:numId="40">
-    <w:abstractNumId w:val="8"/>
+    <w:abstractNumId w:val="9"/>
   </w:num>
   <w:num w:numId="41">
-    <w:abstractNumId w:val="39"/>
+    <w:abstractNumId w:val="41"/>
   </w:num>
   <w:num w:numId="42">
-    <w:abstractNumId w:val="16"/>
+    <w:abstractNumId w:val="17"/>
   </w:num>
   <w:num w:numId="43">
-    <w:abstractNumId w:val="9"/>
+    <w:abstractNumId w:val="10"/>
   </w:num>
   <w:num w:numId="44">
-    <w:abstractNumId w:val="25"/>
+    <w:abstractNumId w:val="26"/>
+  </w:num>
+  <w:num w:numId="45">
+    <w:abstractNumId w:val="33"/>
+  </w:num>
+  <w:num w:numId="46">
+    <w:abstractNumId w:val="7"/>
   </w:num>
 </w:numbering>
 </file>
@@ -16541,7 +17299,6 @@
   <w:style w:type="character" w:default="1" w:styleId="Absatz-Standardschriftart">
     <w:name w:val="Default Paragraph Font"/>
     <w:uiPriority w:val="1"/>
-    <w:semiHidden/>
     <w:unhideWhenUsed/>
   </w:style>
   <w:style w:type="table" w:default="1" w:styleId="NormaleTabelle">
@@ -17526,6 +18283,7 @@
     <w:rsid w:val="00063F42"/>
     <w:rsid w:val="001E4AAF"/>
     <w:rsid w:val="003C1F4B"/>
+    <w:rsid w:val="00403713"/>
     <w:rsid w:val="0048019C"/>
     <w:rsid w:val="004C6157"/>
     <w:rsid w:val="004D0E81"/>
@@ -17546,6 +18304,8 @@
     <w:rsid w:val="00AD69D6"/>
     <w:rsid w:val="00B12EDD"/>
     <w:rsid w:val="00BB3C2C"/>
+    <w:rsid w:val="00CF74E3"/>
+    <w:rsid w:val="00D221B7"/>
     <w:rsid w:val="00D82033"/>
     <w:rsid w:val="00E07789"/>
     <w:rsid w:val="00E10BD7"/>

</xml_diff>